<commit_message>
added homework01 and prelim design feedback
</commit_message>
<xml_diff>
--- a/ClassProject/Preliminary ProjectDesignDocument/RealPrelimProject.docx
+++ b/ClassProject/Preliminary ProjectDesignDocument/RealPrelimProject.docx
@@ -1,6 +1,6 @@
 
 <file path=word/document.xml><?xml version="1.0" encoding="utf-8"?>
-<w:document xmlns:wpc="http://schemas.microsoft.com/office/word/2010/wordprocessingCanvas" xmlns:cx="http://schemas.microsoft.com/office/drawing/2014/chartex" xmlns:cx1="http://schemas.microsoft.com/office/drawing/2015/9/8/chartex" xmlns:cx2="http://schemas.microsoft.com/office/drawing/2015/10/21/chartex" xmlns:cx3="http://schemas.microsoft.com/office/drawing/2016/5/9/chartex" xmlns:cx4="http://schemas.microsoft.com/office/drawing/2016/5/10/chartex" xmlns:cx5="http://schemas.microsoft.com/office/drawing/2016/5/11/chartex" xmlns:cx6="http://schemas.microsoft.com/office/drawing/2016/5/12/chartex" xmlns:cx7="http://schemas.microsoft.com/office/drawing/2016/5/13/chartex" xmlns:cx8="http://schemas.microsoft.com/office/drawing/2016/5/14/chartex" xmlns:mc="http://schemas.openxmlformats.org/markup-compatibility/2006" xmlns:aink="http://schemas.microsoft.com/office/drawing/2016/ink" xmlns:am3d="http://schemas.microsoft.com/office/drawing/2017/model3d" xmlns:o="urn:schemas-microsoft-com:office:office" xmlns:r="http://schemas.openxmlformats.org/officeDocument/2006/relationships" xmlns:m="http://schemas.openxmlformats.org/officeDocument/2006/math" xmlns:v="urn:schemas-microsoft-com:vml" xmlns:wp14="http://schemas.microsoft.com/office/word/2010/wordprocessingDrawing" xmlns:wp="http://schemas.openxmlformats.org/drawingml/2006/wordprocessingDrawing" xmlns:w10="urn:schemas-microsoft-com:office:word" xmlns:w="http://schemas.openxmlformats.org/wordprocessingml/2006/main" xmlns:w14="http://schemas.microsoft.com/office/word/2010/wordml" xmlns:w15="http://schemas.microsoft.com/office/word/2012/wordml" xmlns:w16cid="http://schemas.microsoft.com/office/word/2016/wordml/cid" xmlns:w16se="http://schemas.microsoft.com/office/word/2015/wordml/symex" xmlns:wpg="http://schemas.microsoft.com/office/word/2010/wordprocessingGroup" xmlns:wpi="http://schemas.microsoft.com/office/word/2010/wordprocessingInk" xmlns:wne="http://schemas.microsoft.com/office/word/2006/wordml" xmlns:wps="http://schemas.microsoft.com/office/word/2010/wordprocessingShape" mc:Ignorable="w14 w15 w16se w16cid wp14">
+<w:document xmlns:wpc="http://schemas.microsoft.com/office/word/2010/wordprocessingCanvas" xmlns:cx="http://schemas.microsoft.com/office/drawing/2014/chartex" xmlns:cx1="http://schemas.microsoft.com/office/drawing/2015/9/8/chartex" xmlns:cx2="http://schemas.microsoft.com/office/drawing/2015/10/21/chartex" xmlns:cx3="http://schemas.microsoft.com/office/drawing/2016/5/9/chartex" xmlns:cx4="http://schemas.microsoft.com/office/drawing/2016/5/10/chartex" xmlns:cx5="http://schemas.microsoft.com/office/drawing/2016/5/11/chartex" xmlns:cx6="http://schemas.microsoft.com/office/drawing/2016/5/12/chartex" xmlns:cx7="http://schemas.microsoft.com/office/drawing/2016/5/13/chartex" xmlns:cx8="http://schemas.microsoft.com/office/drawing/2016/5/14/chartex" xmlns:mc="http://schemas.openxmlformats.org/markup-compatibility/2006" xmlns:aink="http://schemas.microsoft.com/office/drawing/2016/ink" xmlns:am3d="http://schemas.microsoft.com/office/drawing/2017/model3d" xmlns:o="urn:schemas-microsoft-com:office:office" xmlns:r="http://schemas.openxmlformats.org/officeDocument/2006/relationships" xmlns:m="http://schemas.openxmlformats.org/officeDocument/2006/math" xmlns:v="urn:schemas-microsoft-com:vml" xmlns:wp14="http://schemas.microsoft.com/office/word/2010/wordprocessingDrawing" xmlns:wp="http://schemas.openxmlformats.org/drawingml/2006/wordprocessingDrawing" xmlns:w10="urn:schemas-microsoft-com:office:word" xmlns:w="http://schemas.openxmlformats.org/wordprocessingml/2006/main" xmlns:w14="http://schemas.microsoft.com/office/word/2010/wordml" xmlns:w15="http://schemas.microsoft.com/office/word/2012/wordml" xmlns:w16cex="http://schemas.microsoft.com/office/word/2018/wordml/cex" xmlns:w16cid="http://schemas.microsoft.com/office/word/2016/wordml/cid" xmlns:w16="http://schemas.microsoft.com/office/word/2018/wordml" xmlns:w16se="http://schemas.microsoft.com/office/word/2015/wordml/symex" xmlns:wpg="http://schemas.microsoft.com/office/word/2010/wordprocessingGroup" xmlns:wpi="http://schemas.microsoft.com/office/word/2010/wordprocessingInk" xmlns:wne="http://schemas.microsoft.com/office/word/2006/wordml" xmlns:wps="http://schemas.microsoft.com/office/word/2010/wordprocessingShape" mc:Ignorable="w14 w15 w16se w16cid w16 w16cex wp14">
   <w:body>
     <w:p>
       <w:pPr>
@@ -336,9 +336,403 @@
           <w:sz w:val="22"/>
           <w:szCs w:val="22"/>
         </w:rPr>
-        <w:t xml:space="preserve">1.2 System Features and </w:t>
+        <w:t>1.2 System Features and Requirements</w:t>
+      </w:r>
+      <w:r>
+        <w:rPr>
+          <w:rFonts w:ascii="Arial" w:eastAsia="Times New Roman" w:hAnsi="Arial" w:cs="Arial"/>
+          <w:color w:val="000000"/>
+          <w:sz w:val="22"/>
+          <w:szCs w:val="22"/>
+        </w:rPr>
+        <w:br/>
+      </w:r>
+      <w:r>
+        <w:rPr>
+          <w:rFonts w:ascii="Arial" w:eastAsia="Times New Roman" w:hAnsi="Arial" w:cs="Arial"/>
+          <w:color w:val="000000"/>
+          <w:sz w:val="22"/>
+          <w:szCs w:val="22"/>
+        </w:rPr>
+        <w:tab/>
+        <w:t>1.2.1  Functional Requirements</w:t>
+      </w:r>
+    </w:p>
+    <w:p>
+      <w:pPr>
+        <w:ind w:left="1440"/>
+        <w:rPr>
+          <w:rFonts w:ascii="Times New Roman" w:eastAsia="Times New Roman" w:hAnsi="Times New Roman" w:cs="Times New Roman"/>
+        </w:rPr>
+      </w:pPr>
+      <w:r>
+        <w:rPr>
+          <w:rFonts w:ascii="Arial" w:eastAsia="Times New Roman" w:hAnsi="Arial" w:cs="Arial"/>
+          <w:color w:val="000000"/>
+          <w:sz w:val="22"/>
+          <w:szCs w:val="22"/>
+        </w:rPr>
+        <w:t>1.2.1.1  Users shall be able to access database through a search engine.</w:t>
+      </w:r>
+    </w:p>
+    <w:p>
+      <w:pPr>
+        <w:ind w:left="1440"/>
+        <w:rPr>
+          <w:rFonts w:ascii="Times New Roman" w:eastAsia="Times New Roman" w:hAnsi="Times New Roman" w:cs="Times New Roman"/>
+        </w:rPr>
+      </w:pPr>
+      <w:r>
+        <w:rPr>
+          <w:rFonts w:ascii="Arial" w:eastAsia="Times New Roman" w:hAnsi="Arial" w:cs="Arial"/>
+          <w:color w:val="000000"/>
+          <w:sz w:val="22"/>
+          <w:szCs w:val="22"/>
+        </w:rPr>
+        <w:t xml:space="preserve">1.2.1.2  Users shall be able to input, delete or archive data. </w:t>
+      </w:r>
+      <w:r>
+        <w:rPr>
+          <w:rFonts w:ascii="Arial" w:eastAsia="Times New Roman" w:hAnsi="Arial" w:cs="Arial"/>
+          <w:color w:val="000000"/>
+          <w:sz w:val="22"/>
+          <w:szCs w:val="22"/>
+        </w:rPr>
+        <w:tab/>
+      </w:r>
+    </w:p>
+    <w:p>
+      <w:pPr>
+        <w:ind w:left="720"/>
+        <w:rPr>
+          <w:rFonts w:ascii="Times New Roman" w:eastAsia="Times New Roman" w:hAnsi="Times New Roman" w:cs="Times New Roman"/>
+        </w:rPr>
+      </w:pPr>
+      <w:r>
+        <w:rPr>
+          <w:rFonts w:ascii="Arial" w:eastAsia="Times New Roman" w:hAnsi="Arial" w:cs="Arial"/>
+          <w:color w:val="000000"/>
+          <w:sz w:val="22"/>
+          <w:szCs w:val="22"/>
+        </w:rPr>
+        <w:t>1.2.2  User Interface Requirements</w:t>
+      </w:r>
+    </w:p>
+    <w:p>
+      <w:pPr>
+        <w:rPr>
+          <w:rFonts w:ascii="Times New Roman" w:eastAsia="Times New Roman" w:hAnsi="Times New Roman" w:cs="Times New Roman"/>
+        </w:rPr>
+      </w:pPr>
+      <w:r>
+        <w:rPr>
+          <w:rFonts w:ascii="Arial" w:eastAsia="Times New Roman" w:hAnsi="Arial" w:cs="Arial"/>
+          <w:color w:val="000000"/>
+          <w:sz w:val="22"/>
+          <w:szCs w:val="22"/>
+        </w:rPr>
+        <w:tab/>
+      </w:r>
+      <w:r>
+        <w:rPr>
+          <w:rFonts w:ascii="Arial" w:eastAsia="Times New Roman" w:hAnsi="Arial" w:cs="Arial"/>
+          <w:color w:val="000000"/>
+          <w:sz w:val="22"/>
+          <w:szCs w:val="22"/>
+        </w:rPr>
+        <w:tab/>
+        <w:t xml:space="preserve">1.2.2.2  Back-end software: </w:t>
       </w:r>
       <w:proofErr w:type="spellStart"/>
+      <w:r>
+        <w:rPr>
+          <w:rFonts w:ascii="Arial" w:eastAsia="Times New Roman" w:hAnsi="Arial" w:cs="Arial"/>
+          <w:color w:val="000000"/>
+          <w:sz w:val="22"/>
+          <w:szCs w:val="22"/>
+        </w:rPr>
+        <w:t>aws</w:t>
+      </w:r>
+      <w:proofErr w:type="spellEnd"/>
+    </w:p>
+    <w:p>
+      <w:pPr>
+        <w:rPr>
+          <w:rFonts w:ascii="Times New Roman" w:eastAsia="Times New Roman" w:hAnsi="Times New Roman" w:cs="Times New Roman"/>
+        </w:rPr>
+      </w:pPr>
+      <w:r>
+        <w:rPr>
+          <w:rFonts w:ascii="Arial" w:eastAsia="Times New Roman" w:hAnsi="Arial" w:cs="Arial"/>
+          <w:color w:val="000000"/>
+          <w:sz w:val="22"/>
+          <w:szCs w:val="22"/>
+        </w:rPr>
+        <w:tab/>
+      </w:r>
+      <w:r>
+        <w:rPr>
+          <w:rFonts w:ascii="Arial" w:eastAsia="Times New Roman" w:hAnsi="Arial" w:cs="Arial"/>
+          <w:color w:val="000000"/>
+          <w:sz w:val="22"/>
+          <w:szCs w:val="22"/>
+        </w:rPr>
+        <w:tab/>
+        <w:t xml:space="preserve">1.2.2.3  Database software: </w:t>
+      </w:r>
+      <w:proofErr w:type="spellStart"/>
+      <w:r>
+        <w:rPr>
+          <w:rFonts w:ascii="Arial" w:eastAsia="Times New Roman" w:hAnsi="Arial" w:cs="Arial"/>
+          <w:color w:val="000000"/>
+          <w:sz w:val="22"/>
+          <w:szCs w:val="22"/>
+        </w:rPr>
+        <w:t>tableplus</w:t>
+      </w:r>
+      <w:proofErr w:type="spellEnd"/>
+      <w:r>
+        <w:rPr>
+          <w:rFonts w:ascii="Arial" w:eastAsia="Times New Roman" w:hAnsi="Arial" w:cs="Arial"/>
+          <w:color w:val="000000"/>
+          <w:sz w:val="22"/>
+          <w:szCs w:val="22"/>
+        </w:rPr>
+        <w:t xml:space="preserve"> </w:t>
+      </w:r>
+    </w:p>
+    <w:p>
+      <w:pPr>
+        <w:rPr>
+          <w:rFonts w:ascii="Times New Roman" w:eastAsia="Times New Roman" w:hAnsi="Times New Roman" w:cs="Times New Roman"/>
+        </w:rPr>
+      </w:pPr>
+      <w:r>
+        <w:rPr>
+          <w:rFonts w:ascii="Arial" w:eastAsia="Times New Roman" w:hAnsi="Arial" w:cs="Arial"/>
+          <w:color w:val="000000"/>
+          <w:sz w:val="22"/>
+          <w:szCs w:val="22"/>
+        </w:rPr>
+        <w:tab/>
+        <w:t>1.2.3  Hardware Interface Requirements</w:t>
+      </w:r>
+    </w:p>
+    <w:p>
+      <w:pPr>
+        <w:ind w:left="1440"/>
+        <w:rPr>
+          <w:rFonts w:ascii="Times New Roman" w:eastAsia="Times New Roman" w:hAnsi="Times New Roman" w:cs="Times New Roman"/>
+        </w:rPr>
+      </w:pPr>
+      <w:r>
+        <w:rPr>
+          <w:rFonts w:ascii="Arial" w:eastAsia="Times New Roman" w:hAnsi="Arial" w:cs="Arial"/>
+          <w:color w:val="000000"/>
+          <w:sz w:val="22"/>
+          <w:szCs w:val="22"/>
+        </w:rPr>
+        <w:t>1.2.3.1  System shall interface with both Mac and Windows operating system through their default web browser</w:t>
+      </w:r>
+    </w:p>
+    <w:p>
+      <w:pPr>
+        <w:rPr>
+          <w:rFonts w:ascii="Times New Roman" w:eastAsia="Times New Roman" w:hAnsi="Times New Roman" w:cs="Times New Roman"/>
+        </w:rPr>
+      </w:pPr>
+      <w:r>
+        <w:rPr>
+          <w:rFonts w:ascii="Arial" w:eastAsia="Times New Roman" w:hAnsi="Arial" w:cs="Arial"/>
+          <w:color w:val="000000"/>
+          <w:sz w:val="22"/>
+          <w:szCs w:val="22"/>
+        </w:rPr>
+        <w:tab/>
+        <w:t>1.2.4  System Features</w:t>
+      </w:r>
+    </w:p>
+    <w:p>
+      <w:pPr>
+        <w:rPr>
+          <w:rFonts w:ascii="Times New Roman" w:eastAsia="Times New Roman" w:hAnsi="Times New Roman" w:cs="Times New Roman"/>
+        </w:rPr>
+      </w:pPr>
+      <w:r>
+        <w:rPr>
+          <w:rFonts w:ascii="Arial" w:eastAsia="Times New Roman" w:hAnsi="Arial" w:cs="Arial"/>
+          <w:color w:val="000000"/>
+          <w:sz w:val="22"/>
+          <w:szCs w:val="22"/>
+        </w:rPr>
+        <w:tab/>
+      </w:r>
+      <w:r>
+        <w:rPr>
+          <w:rFonts w:ascii="Arial" w:eastAsia="Times New Roman" w:hAnsi="Arial" w:cs="Arial"/>
+          <w:color w:val="000000"/>
+          <w:sz w:val="22"/>
+          <w:szCs w:val="22"/>
+        </w:rPr>
+        <w:tab/>
+        <w:t>1.2.3.1  The database shall be able to store 100,000(??) distinct data points</w:t>
+      </w:r>
+    </w:p>
+    <w:p>
+      <w:pPr>
+        <w:rPr>
+          <w:rFonts w:ascii="Times New Roman" w:eastAsia="Times New Roman" w:hAnsi="Times New Roman" w:cs="Times New Roman"/>
+        </w:rPr>
+      </w:pPr>
+      <w:r>
+        <w:rPr>
+          <w:rFonts w:ascii="Arial" w:eastAsia="Times New Roman" w:hAnsi="Arial" w:cs="Arial"/>
+          <w:color w:val="000000"/>
+          <w:sz w:val="22"/>
+          <w:szCs w:val="22"/>
+        </w:rPr>
+        <w:tab/>
+      </w:r>
+      <w:r>
+        <w:rPr>
+          <w:rFonts w:ascii="Arial" w:eastAsia="Times New Roman" w:hAnsi="Arial" w:cs="Arial"/>
+          <w:color w:val="000000"/>
+          <w:sz w:val="22"/>
+          <w:szCs w:val="22"/>
+        </w:rPr>
+        <w:tab/>
+        <w:t>1.2.3.2  The database shall load and be usable within 3 seconds</w:t>
+      </w:r>
+    </w:p>
+    <w:p>
+      <w:pPr>
+        <w:ind w:left="1440"/>
+        <w:rPr>
+          <w:rFonts w:ascii="Times New Roman" w:eastAsia="Times New Roman" w:hAnsi="Times New Roman" w:cs="Times New Roman"/>
+        </w:rPr>
+      </w:pPr>
+      <w:r>
+        <w:rPr>
+          <w:rFonts w:ascii="Arial" w:eastAsia="Times New Roman" w:hAnsi="Arial" w:cs="Arial"/>
+          <w:color w:val="000000"/>
+          <w:sz w:val="22"/>
+          <w:szCs w:val="22"/>
+        </w:rPr>
+        <w:t>1.2.3.3  The database shall update the interface on interaction within 2 seconds</w:t>
+      </w:r>
+    </w:p>
+    <w:p>
+      <w:pPr>
+        <w:ind w:left="1440"/>
+        <w:rPr>
+          <w:rFonts w:ascii="Times New Roman" w:eastAsia="Times New Roman" w:hAnsi="Times New Roman" w:cs="Times New Roman"/>
+        </w:rPr>
+      </w:pPr>
+      <w:r>
+        <w:rPr>
+          <w:rFonts w:ascii="Arial" w:eastAsia="Times New Roman" w:hAnsi="Arial" w:cs="Arial"/>
+          <w:color w:val="000000"/>
+          <w:sz w:val="22"/>
+          <w:szCs w:val="22"/>
+        </w:rPr>
+        <w:t>1.2.3.4  The database shall be normalized to prevent redundant data and improve performance</w:t>
+      </w:r>
+    </w:p>
+    <w:p>
+      <w:pPr>
+        <w:ind w:left="1440"/>
+        <w:rPr>
+          <w:rFonts w:ascii="Times New Roman" w:eastAsia="Times New Roman" w:hAnsi="Times New Roman" w:cs="Times New Roman"/>
+        </w:rPr>
+      </w:pPr>
+      <w:r>
+        <w:rPr>
+          <w:rFonts w:ascii="Arial" w:eastAsia="Times New Roman" w:hAnsi="Arial" w:cs="Arial"/>
+          <w:color w:val="000000"/>
+          <w:sz w:val="22"/>
+          <w:szCs w:val="22"/>
+        </w:rPr>
+        <w:t>1.2.3.5  The database should be distributed to prevent outages</w:t>
+      </w:r>
+    </w:p>
+    <w:p>
+      <w:pPr>
+        <w:ind w:left="1440"/>
+        <w:rPr>
+          <w:rFonts w:ascii="Times New Roman" w:eastAsia="Times New Roman" w:hAnsi="Times New Roman" w:cs="Times New Roman"/>
+        </w:rPr>
+      </w:pPr>
+      <w:r>
+        <w:rPr>
+          <w:rFonts w:ascii="Arial" w:eastAsia="Times New Roman" w:hAnsi="Arial" w:cs="Arial"/>
+          <w:color w:val="000000"/>
+          <w:sz w:val="22"/>
+          <w:szCs w:val="22"/>
+        </w:rPr>
+        <w:lastRenderedPageBreak/>
+        <w:t>1.2.3.6  Backups of the databases should be done hourly and be kept for one week</w:t>
+      </w:r>
+    </w:p>
+    <w:p>
+      <w:pPr>
+        <w:ind w:left="1440"/>
+        <w:rPr>
+          <w:rFonts w:ascii="Times New Roman" w:eastAsia="Times New Roman" w:hAnsi="Times New Roman" w:cs="Times New Roman"/>
+        </w:rPr>
+      </w:pPr>
+      <w:r>
+        <w:rPr>
+          <w:rFonts w:ascii="Arial" w:eastAsia="Times New Roman" w:hAnsi="Arial" w:cs="Arial"/>
+          <w:color w:val="000000"/>
+          <w:sz w:val="22"/>
+          <w:szCs w:val="22"/>
+        </w:rPr>
+        <w:t xml:space="preserve">1.2.3.7  The </w:t>
+      </w:r>
+      <w:proofErr w:type="spellStart"/>
+      <w:r>
+        <w:rPr>
+          <w:rFonts w:ascii="Arial" w:eastAsia="Times New Roman" w:hAnsi="Arial" w:cs="Arial"/>
+          <w:color w:val="000000"/>
+          <w:sz w:val="22"/>
+          <w:szCs w:val="22"/>
+        </w:rPr>
+        <w:t>databse</w:t>
+      </w:r>
+      <w:proofErr w:type="spellEnd"/>
+      <w:r>
+        <w:rPr>
+          <w:rFonts w:ascii="Arial" w:eastAsia="Times New Roman" w:hAnsi="Arial" w:cs="Arial"/>
+          <w:color w:val="000000"/>
+          <w:sz w:val="22"/>
+          <w:szCs w:val="22"/>
+        </w:rPr>
+        <w:t xml:space="preserve"> shall be available 95% of the time</w:t>
+      </w:r>
+    </w:p>
+    <w:p>
+      <w:pPr>
+        <w:spacing w:after="240"/>
+        <w:rPr>
+          <w:rFonts w:ascii="Times New Roman" w:eastAsia="Times New Roman" w:hAnsi="Times New Roman" w:cs="Times New Roman"/>
+        </w:rPr>
+      </w:pPr>
+      <w:r>
+        <w:rPr>
+          <w:rFonts w:ascii="Times New Roman" w:eastAsia="Times New Roman" w:hAnsi="Times New Roman" w:cs="Times New Roman"/>
+        </w:rPr>
+        <w:br/>
+      </w:r>
+    </w:p>
+    <w:p>
+      <w:pPr>
+        <w:rPr>
+          <w:rFonts w:ascii="Arial" w:eastAsia="Times New Roman" w:hAnsi="Arial" w:cs="Arial"/>
+          <w:color w:val="000000"/>
+          <w:sz w:val="22"/>
+          <w:szCs w:val="22"/>
+        </w:rPr>
+      </w:pPr>
       <w:r>
         <w:rPr>
           <w:rFonts w:ascii="Arial" w:eastAsia="Times New Roman" w:hAnsi="Arial" w:cs="Arial"/>
@@ -348,253 +742,8 @@
           <w:sz w:val="22"/>
           <w:szCs w:val="22"/>
         </w:rPr>
-        <w:t>RequirementsL</w:t>
-      </w:r>
-      <w:proofErr w:type="spellEnd"/>
-      <w:r>
-        <w:rPr>
-          <w:rFonts w:ascii="Arial" w:eastAsia="Times New Roman" w:hAnsi="Arial" w:cs="Arial"/>
-          <w:color w:val="000000"/>
-          <w:sz w:val="22"/>
-          <w:szCs w:val="22"/>
-        </w:rPr>
-        <w:br/>
-      </w:r>
-      <w:r>
-        <w:rPr>
-          <w:rFonts w:ascii="Arial" w:eastAsia="Times New Roman" w:hAnsi="Arial" w:cs="Arial"/>
-          <w:color w:val="000000"/>
-          <w:sz w:val="22"/>
-          <w:szCs w:val="22"/>
-        </w:rPr>
-        <w:tab/>
-        <w:t>1.2.</w:t>
-      </w:r>
-      <w:proofErr w:type="gramStart"/>
-      <w:r>
-        <w:rPr>
-          <w:rFonts w:ascii="Arial" w:eastAsia="Times New Roman" w:hAnsi="Arial" w:cs="Arial"/>
-          <w:color w:val="000000"/>
-          <w:sz w:val="22"/>
-          <w:szCs w:val="22"/>
-        </w:rPr>
-        <w:t>1  Functional</w:t>
-      </w:r>
-      <w:proofErr w:type="gramEnd"/>
-      <w:r>
-        <w:rPr>
-          <w:rFonts w:ascii="Arial" w:eastAsia="Times New Roman" w:hAnsi="Arial" w:cs="Arial"/>
-          <w:color w:val="000000"/>
-          <w:sz w:val="22"/>
-          <w:szCs w:val="22"/>
-        </w:rPr>
-        <w:t xml:space="preserve"> Requirements</w:t>
-      </w:r>
-    </w:p>
-    <w:p>
-      <w:pPr>
-        <w:ind w:left="1440"/>
-        <w:rPr>
-          <w:rFonts w:ascii="Times New Roman" w:eastAsia="Times New Roman" w:hAnsi="Times New Roman" w:cs="Times New Roman"/>
-        </w:rPr>
-      </w:pPr>
-      <w:proofErr w:type="gramStart"/>
-      <w:r>
-        <w:rPr>
-          <w:rFonts w:ascii="Arial" w:eastAsia="Times New Roman" w:hAnsi="Arial" w:cs="Arial"/>
-          <w:color w:val="000000"/>
-          <w:sz w:val="22"/>
-          <w:szCs w:val="22"/>
-        </w:rPr>
-        <w:t>1.2.1.1  Users</w:t>
-      </w:r>
-      <w:proofErr w:type="gramEnd"/>
-      <w:r>
-        <w:rPr>
-          <w:rFonts w:ascii="Arial" w:eastAsia="Times New Roman" w:hAnsi="Arial" w:cs="Arial"/>
-          <w:color w:val="000000"/>
-          <w:sz w:val="22"/>
-          <w:szCs w:val="22"/>
-        </w:rPr>
-        <w:t xml:space="preserve"> shall be able to access database through a search engine.</w:t>
-      </w:r>
-    </w:p>
-    <w:p>
-      <w:pPr>
-        <w:ind w:left="1440"/>
-        <w:rPr>
-          <w:rFonts w:ascii="Times New Roman" w:eastAsia="Times New Roman" w:hAnsi="Times New Roman" w:cs="Times New Roman"/>
-        </w:rPr>
-      </w:pPr>
-      <w:proofErr w:type="gramStart"/>
-      <w:r>
-        <w:rPr>
-          <w:rFonts w:ascii="Arial" w:eastAsia="Times New Roman" w:hAnsi="Arial" w:cs="Arial"/>
-          <w:color w:val="000000"/>
-          <w:sz w:val="22"/>
-          <w:szCs w:val="22"/>
-        </w:rPr>
-        <w:t>1.2.1.2  Users</w:t>
-      </w:r>
-      <w:proofErr w:type="gramEnd"/>
-      <w:r>
-        <w:rPr>
-          <w:rFonts w:ascii="Arial" w:eastAsia="Times New Roman" w:hAnsi="Arial" w:cs="Arial"/>
-          <w:color w:val="000000"/>
-          <w:sz w:val="22"/>
-          <w:szCs w:val="22"/>
-        </w:rPr>
-        <w:t xml:space="preserve"> shall be able to input, delete or archive data. </w:t>
-      </w:r>
-      <w:r>
-        <w:rPr>
-          <w:rFonts w:ascii="Arial" w:eastAsia="Times New Roman" w:hAnsi="Arial" w:cs="Arial"/>
-          <w:color w:val="000000"/>
-          <w:sz w:val="22"/>
-          <w:szCs w:val="22"/>
-        </w:rPr>
-        <w:tab/>
-      </w:r>
-    </w:p>
-    <w:p>
-      <w:pPr>
-        <w:ind w:left="720"/>
-        <w:rPr>
-          <w:rFonts w:ascii="Times New Roman" w:eastAsia="Times New Roman" w:hAnsi="Times New Roman" w:cs="Times New Roman"/>
-        </w:rPr>
-      </w:pPr>
-      <w:proofErr w:type="gramStart"/>
-      <w:r>
-        <w:rPr>
-          <w:rFonts w:ascii="Arial" w:eastAsia="Times New Roman" w:hAnsi="Arial" w:cs="Arial"/>
-          <w:color w:val="000000"/>
-          <w:sz w:val="22"/>
-          <w:szCs w:val="22"/>
-        </w:rPr>
-        <w:t>1.2.2  User</w:t>
-      </w:r>
-      <w:proofErr w:type="gramEnd"/>
-      <w:r>
-        <w:rPr>
-          <w:rFonts w:ascii="Arial" w:eastAsia="Times New Roman" w:hAnsi="Arial" w:cs="Arial"/>
-          <w:color w:val="000000"/>
-          <w:sz w:val="22"/>
-          <w:szCs w:val="22"/>
-        </w:rPr>
-        <w:t xml:space="preserve"> Interface Requirements</w:t>
-      </w:r>
-    </w:p>
-    <w:p>
-      <w:pPr>
-        <w:rPr>
-          <w:rFonts w:ascii="Times New Roman" w:eastAsia="Times New Roman" w:hAnsi="Times New Roman" w:cs="Times New Roman"/>
-        </w:rPr>
-      </w:pPr>
-      <w:r>
-        <w:rPr>
-          <w:rFonts w:ascii="Arial" w:eastAsia="Times New Roman" w:hAnsi="Arial" w:cs="Arial"/>
-          <w:color w:val="000000"/>
-          <w:sz w:val="22"/>
-          <w:szCs w:val="22"/>
-        </w:rPr>
-        <w:tab/>
-      </w:r>
-      <w:r>
-        <w:rPr>
-          <w:rFonts w:ascii="Arial" w:eastAsia="Times New Roman" w:hAnsi="Arial" w:cs="Arial"/>
-          <w:color w:val="000000"/>
-          <w:sz w:val="22"/>
-          <w:szCs w:val="22"/>
-        </w:rPr>
-        <w:tab/>
-      </w:r>
-      <w:proofErr w:type="gramStart"/>
-      <w:r>
-        <w:rPr>
-          <w:rFonts w:ascii="Arial" w:eastAsia="Times New Roman" w:hAnsi="Arial" w:cs="Arial"/>
-          <w:color w:val="000000"/>
-          <w:sz w:val="22"/>
-          <w:szCs w:val="22"/>
-        </w:rPr>
-        <w:t>1.2.2.2  Back</w:t>
-      </w:r>
-      <w:proofErr w:type="gramEnd"/>
-      <w:r>
-        <w:rPr>
-          <w:rFonts w:ascii="Arial" w:eastAsia="Times New Roman" w:hAnsi="Arial" w:cs="Arial"/>
-          <w:color w:val="000000"/>
-          <w:sz w:val="22"/>
-          <w:szCs w:val="22"/>
-        </w:rPr>
-        <w:t xml:space="preserve">-end software: </w:t>
-      </w:r>
-      <w:proofErr w:type="spellStart"/>
-      <w:r>
-        <w:rPr>
-          <w:rFonts w:ascii="Arial" w:eastAsia="Times New Roman" w:hAnsi="Arial" w:cs="Arial"/>
-          <w:color w:val="000000"/>
-          <w:sz w:val="22"/>
-          <w:szCs w:val="22"/>
-        </w:rPr>
-        <w:t>aws</w:t>
-      </w:r>
-      <w:proofErr w:type="spellEnd"/>
-    </w:p>
-    <w:p>
-      <w:pPr>
-        <w:rPr>
-          <w:rFonts w:ascii="Times New Roman" w:eastAsia="Times New Roman" w:hAnsi="Times New Roman" w:cs="Times New Roman"/>
-        </w:rPr>
-      </w:pPr>
-      <w:r>
-        <w:rPr>
-          <w:rFonts w:ascii="Arial" w:eastAsia="Times New Roman" w:hAnsi="Arial" w:cs="Arial"/>
-          <w:color w:val="000000"/>
-          <w:sz w:val="22"/>
-          <w:szCs w:val="22"/>
-        </w:rPr>
-        <w:tab/>
-      </w:r>
-      <w:r>
-        <w:rPr>
-          <w:rFonts w:ascii="Arial" w:eastAsia="Times New Roman" w:hAnsi="Arial" w:cs="Arial"/>
-          <w:color w:val="000000"/>
-          <w:sz w:val="22"/>
-          <w:szCs w:val="22"/>
-        </w:rPr>
-        <w:tab/>
-      </w:r>
-      <w:proofErr w:type="gramStart"/>
-      <w:r>
-        <w:rPr>
-          <w:rFonts w:ascii="Arial" w:eastAsia="Times New Roman" w:hAnsi="Arial" w:cs="Arial"/>
-          <w:color w:val="000000"/>
-          <w:sz w:val="22"/>
-          <w:szCs w:val="22"/>
-        </w:rPr>
-        <w:t>1.2.2.3  Database</w:t>
-      </w:r>
-      <w:proofErr w:type="gramEnd"/>
-      <w:r>
-        <w:rPr>
-          <w:rFonts w:ascii="Arial" w:eastAsia="Times New Roman" w:hAnsi="Arial" w:cs="Arial"/>
-          <w:color w:val="000000"/>
-          <w:sz w:val="22"/>
-          <w:szCs w:val="22"/>
-        </w:rPr>
-        <w:t xml:space="preserve"> software: </w:t>
-      </w:r>
-      <w:proofErr w:type="spellStart"/>
-      <w:r>
-        <w:rPr>
-          <w:rFonts w:ascii="Arial" w:eastAsia="Times New Roman" w:hAnsi="Arial" w:cs="Arial"/>
-          <w:color w:val="000000"/>
-          <w:sz w:val="22"/>
-          <w:szCs w:val="22"/>
-        </w:rPr>
-        <w:t>tableplus</w:t>
-      </w:r>
-      <w:proofErr w:type="spellEnd"/>
+        <w:t>1.3</w:t>
+      </w:r>
       <w:r>
         <w:rPr>
           <w:rFonts w:ascii="Arial" w:eastAsia="Times New Roman" w:hAnsi="Arial" w:cs="Arial"/>
@@ -604,401 +753,6 @@
         </w:rPr>
         <w:t xml:space="preserve"> </w:t>
       </w:r>
-    </w:p>
-    <w:p>
-      <w:pPr>
-        <w:rPr>
-          <w:rFonts w:ascii="Times New Roman" w:eastAsia="Times New Roman" w:hAnsi="Times New Roman" w:cs="Times New Roman"/>
-        </w:rPr>
-      </w:pPr>
-      <w:r>
-        <w:rPr>
-          <w:rFonts w:ascii="Arial" w:eastAsia="Times New Roman" w:hAnsi="Arial" w:cs="Arial"/>
-          <w:color w:val="000000"/>
-          <w:sz w:val="22"/>
-          <w:szCs w:val="22"/>
-        </w:rPr>
-        <w:tab/>
-      </w:r>
-      <w:proofErr w:type="gramStart"/>
-      <w:r>
-        <w:rPr>
-          <w:rFonts w:ascii="Arial" w:eastAsia="Times New Roman" w:hAnsi="Arial" w:cs="Arial"/>
-          <w:color w:val="000000"/>
-          <w:sz w:val="22"/>
-          <w:szCs w:val="22"/>
-        </w:rPr>
-        <w:t>1.2.3  Hardware</w:t>
-      </w:r>
-      <w:proofErr w:type="gramEnd"/>
-      <w:r>
-        <w:rPr>
-          <w:rFonts w:ascii="Arial" w:eastAsia="Times New Roman" w:hAnsi="Arial" w:cs="Arial"/>
-          <w:color w:val="000000"/>
-          <w:sz w:val="22"/>
-          <w:szCs w:val="22"/>
-        </w:rPr>
-        <w:t xml:space="preserve"> Interface Requirements</w:t>
-      </w:r>
-    </w:p>
-    <w:p>
-      <w:pPr>
-        <w:ind w:left="1440"/>
-        <w:rPr>
-          <w:rFonts w:ascii="Times New Roman" w:eastAsia="Times New Roman" w:hAnsi="Times New Roman" w:cs="Times New Roman"/>
-        </w:rPr>
-      </w:pPr>
-      <w:proofErr w:type="gramStart"/>
-      <w:r>
-        <w:rPr>
-          <w:rFonts w:ascii="Arial" w:eastAsia="Times New Roman" w:hAnsi="Arial" w:cs="Arial"/>
-          <w:color w:val="000000"/>
-          <w:sz w:val="22"/>
-          <w:szCs w:val="22"/>
-        </w:rPr>
-        <w:t>1.2.3.1  System</w:t>
-      </w:r>
-      <w:proofErr w:type="gramEnd"/>
-      <w:r>
-        <w:rPr>
-          <w:rFonts w:ascii="Arial" w:eastAsia="Times New Roman" w:hAnsi="Arial" w:cs="Arial"/>
-          <w:color w:val="000000"/>
-          <w:sz w:val="22"/>
-          <w:szCs w:val="22"/>
-        </w:rPr>
-        <w:t xml:space="preserve"> shall interface with both Mac and Windows operating system through their default web browser</w:t>
-      </w:r>
-    </w:p>
-    <w:p>
-      <w:pPr>
-        <w:rPr>
-          <w:rFonts w:ascii="Times New Roman" w:eastAsia="Times New Roman" w:hAnsi="Times New Roman" w:cs="Times New Roman"/>
-        </w:rPr>
-      </w:pPr>
-      <w:r>
-        <w:rPr>
-          <w:rFonts w:ascii="Arial" w:eastAsia="Times New Roman" w:hAnsi="Arial" w:cs="Arial"/>
-          <w:color w:val="000000"/>
-          <w:sz w:val="22"/>
-          <w:szCs w:val="22"/>
-        </w:rPr>
-        <w:tab/>
-      </w:r>
-      <w:proofErr w:type="gramStart"/>
-      <w:r>
-        <w:rPr>
-          <w:rFonts w:ascii="Arial" w:eastAsia="Times New Roman" w:hAnsi="Arial" w:cs="Arial"/>
-          <w:color w:val="000000"/>
-          <w:sz w:val="22"/>
-          <w:szCs w:val="22"/>
-        </w:rPr>
-        <w:t>1.2.4  System</w:t>
-      </w:r>
-      <w:proofErr w:type="gramEnd"/>
-      <w:r>
-        <w:rPr>
-          <w:rFonts w:ascii="Arial" w:eastAsia="Times New Roman" w:hAnsi="Arial" w:cs="Arial"/>
-          <w:color w:val="000000"/>
-          <w:sz w:val="22"/>
-          <w:szCs w:val="22"/>
-        </w:rPr>
-        <w:t xml:space="preserve"> Features</w:t>
-      </w:r>
-    </w:p>
-    <w:p>
-      <w:pPr>
-        <w:rPr>
-          <w:rFonts w:ascii="Times New Roman" w:eastAsia="Times New Roman" w:hAnsi="Times New Roman" w:cs="Times New Roman"/>
-        </w:rPr>
-      </w:pPr>
-      <w:r>
-        <w:rPr>
-          <w:rFonts w:ascii="Arial" w:eastAsia="Times New Roman" w:hAnsi="Arial" w:cs="Arial"/>
-          <w:color w:val="000000"/>
-          <w:sz w:val="22"/>
-          <w:szCs w:val="22"/>
-        </w:rPr>
-        <w:tab/>
-      </w:r>
-      <w:r>
-        <w:rPr>
-          <w:rFonts w:ascii="Arial" w:eastAsia="Times New Roman" w:hAnsi="Arial" w:cs="Arial"/>
-          <w:color w:val="000000"/>
-          <w:sz w:val="22"/>
-          <w:szCs w:val="22"/>
-        </w:rPr>
-        <w:tab/>
-      </w:r>
-      <w:proofErr w:type="gramStart"/>
-      <w:r>
-        <w:rPr>
-          <w:rFonts w:ascii="Arial" w:eastAsia="Times New Roman" w:hAnsi="Arial" w:cs="Arial"/>
-          <w:color w:val="000000"/>
-          <w:sz w:val="22"/>
-          <w:szCs w:val="22"/>
-        </w:rPr>
-        <w:t>1.2.3.1  The</w:t>
-      </w:r>
-      <w:proofErr w:type="gramEnd"/>
-      <w:r>
-        <w:rPr>
-          <w:rFonts w:ascii="Arial" w:eastAsia="Times New Roman" w:hAnsi="Arial" w:cs="Arial"/>
-          <w:color w:val="000000"/>
-          <w:sz w:val="22"/>
-          <w:szCs w:val="22"/>
-        </w:rPr>
-        <w:t xml:space="preserve"> database shall be able to store 100,000(??) distinct data points</w:t>
-      </w:r>
-    </w:p>
-    <w:p>
-      <w:pPr>
-        <w:rPr>
-          <w:rFonts w:ascii="Times New Roman" w:eastAsia="Times New Roman" w:hAnsi="Times New Roman" w:cs="Times New Roman"/>
-        </w:rPr>
-      </w:pPr>
-      <w:r>
-        <w:rPr>
-          <w:rFonts w:ascii="Arial" w:eastAsia="Times New Roman" w:hAnsi="Arial" w:cs="Arial"/>
-          <w:color w:val="000000"/>
-          <w:sz w:val="22"/>
-          <w:szCs w:val="22"/>
-        </w:rPr>
-        <w:tab/>
-      </w:r>
-      <w:r>
-        <w:rPr>
-          <w:rFonts w:ascii="Arial" w:eastAsia="Times New Roman" w:hAnsi="Arial" w:cs="Arial"/>
-          <w:color w:val="000000"/>
-          <w:sz w:val="22"/>
-          <w:szCs w:val="22"/>
-        </w:rPr>
-        <w:tab/>
-      </w:r>
-      <w:proofErr w:type="gramStart"/>
-      <w:r>
-        <w:rPr>
-          <w:rFonts w:ascii="Arial" w:eastAsia="Times New Roman" w:hAnsi="Arial" w:cs="Arial"/>
-          <w:color w:val="000000"/>
-          <w:sz w:val="22"/>
-          <w:szCs w:val="22"/>
-        </w:rPr>
-        <w:t>1.2.3.2  The</w:t>
-      </w:r>
-      <w:proofErr w:type="gramEnd"/>
-      <w:r>
-        <w:rPr>
-          <w:rFonts w:ascii="Arial" w:eastAsia="Times New Roman" w:hAnsi="Arial" w:cs="Arial"/>
-          <w:color w:val="000000"/>
-          <w:sz w:val="22"/>
-          <w:szCs w:val="22"/>
-        </w:rPr>
-        <w:t xml:space="preserve"> database shall load and be usable within 3 seconds</w:t>
-      </w:r>
-    </w:p>
-    <w:p>
-      <w:pPr>
-        <w:ind w:left="1440"/>
-        <w:rPr>
-          <w:rFonts w:ascii="Times New Roman" w:eastAsia="Times New Roman" w:hAnsi="Times New Roman" w:cs="Times New Roman"/>
-        </w:rPr>
-      </w:pPr>
-      <w:proofErr w:type="gramStart"/>
-      <w:r>
-        <w:rPr>
-          <w:rFonts w:ascii="Arial" w:eastAsia="Times New Roman" w:hAnsi="Arial" w:cs="Arial"/>
-          <w:color w:val="000000"/>
-          <w:sz w:val="22"/>
-          <w:szCs w:val="22"/>
-        </w:rPr>
-        <w:t>1.2.3.3  The</w:t>
-      </w:r>
-      <w:proofErr w:type="gramEnd"/>
-      <w:r>
-        <w:rPr>
-          <w:rFonts w:ascii="Arial" w:eastAsia="Times New Roman" w:hAnsi="Arial" w:cs="Arial"/>
-          <w:color w:val="000000"/>
-          <w:sz w:val="22"/>
-          <w:szCs w:val="22"/>
-        </w:rPr>
-        <w:t xml:space="preserve"> database shall update the interface on interaction within 2 seconds</w:t>
-      </w:r>
-    </w:p>
-    <w:p>
-      <w:pPr>
-        <w:ind w:left="1440"/>
-        <w:rPr>
-          <w:rFonts w:ascii="Times New Roman" w:eastAsia="Times New Roman" w:hAnsi="Times New Roman" w:cs="Times New Roman"/>
-        </w:rPr>
-      </w:pPr>
-      <w:proofErr w:type="gramStart"/>
-      <w:r>
-        <w:rPr>
-          <w:rFonts w:ascii="Arial" w:eastAsia="Times New Roman" w:hAnsi="Arial" w:cs="Arial"/>
-          <w:color w:val="000000"/>
-          <w:sz w:val="22"/>
-          <w:szCs w:val="22"/>
-        </w:rPr>
-        <w:t>1.2.3.4  The</w:t>
-      </w:r>
-      <w:proofErr w:type="gramEnd"/>
-      <w:r>
-        <w:rPr>
-          <w:rFonts w:ascii="Arial" w:eastAsia="Times New Roman" w:hAnsi="Arial" w:cs="Arial"/>
-          <w:color w:val="000000"/>
-          <w:sz w:val="22"/>
-          <w:szCs w:val="22"/>
-        </w:rPr>
-        <w:t xml:space="preserve"> database shall be normalized to prevent redundant data and improve performance</w:t>
-      </w:r>
-    </w:p>
-    <w:p>
-      <w:pPr>
-        <w:ind w:left="1440"/>
-        <w:rPr>
-          <w:rFonts w:ascii="Times New Roman" w:eastAsia="Times New Roman" w:hAnsi="Times New Roman" w:cs="Times New Roman"/>
-        </w:rPr>
-      </w:pPr>
-      <w:proofErr w:type="gramStart"/>
-      <w:r>
-        <w:rPr>
-          <w:rFonts w:ascii="Arial" w:eastAsia="Times New Roman" w:hAnsi="Arial" w:cs="Arial"/>
-          <w:color w:val="000000"/>
-          <w:sz w:val="22"/>
-          <w:szCs w:val="22"/>
-        </w:rPr>
-        <w:t>1.2.3.5  The</w:t>
-      </w:r>
-      <w:proofErr w:type="gramEnd"/>
-      <w:r>
-        <w:rPr>
-          <w:rFonts w:ascii="Arial" w:eastAsia="Times New Roman" w:hAnsi="Arial" w:cs="Arial"/>
-          <w:color w:val="000000"/>
-          <w:sz w:val="22"/>
-          <w:szCs w:val="22"/>
-        </w:rPr>
-        <w:t xml:space="preserve"> database should be distributed to prevent outages</w:t>
-      </w:r>
-    </w:p>
-    <w:p>
-      <w:pPr>
-        <w:ind w:left="1440"/>
-        <w:rPr>
-          <w:rFonts w:ascii="Times New Roman" w:eastAsia="Times New Roman" w:hAnsi="Times New Roman" w:cs="Times New Roman"/>
-        </w:rPr>
-      </w:pPr>
-      <w:proofErr w:type="gramStart"/>
-      <w:r>
-        <w:rPr>
-          <w:rFonts w:ascii="Arial" w:eastAsia="Times New Roman" w:hAnsi="Arial" w:cs="Arial"/>
-          <w:color w:val="000000"/>
-          <w:sz w:val="22"/>
-          <w:szCs w:val="22"/>
-        </w:rPr>
-        <w:lastRenderedPageBreak/>
-        <w:t>1.2.3.6  Backups</w:t>
-      </w:r>
-      <w:proofErr w:type="gramEnd"/>
-      <w:r>
-        <w:rPr>
-          <w:rFonts w:ascii="Arial" w:eastAsia="Times New Roman" w:hAnsi="Arial" w:cs="Arial"/>
-          <w:color w:val="000000"/>
-          <w:sz w:val="22"/>
-          <w:szCs w:val="22"/>
-        </w:rPr>
-        <w:t xml:space="preserve"> of the databases should be done hourly and be kept for one week</w:t>
-      </w:r>
-    </w:p>
-    <w:p>
-      <w:pPr>
-        <w:ind w:left="1440"/>
-        <w:rPr>
-          <w:rFonts w:ascii="Times New Roman" w:eastAsia="Times New Roman" w:hAnsi="Times New Roman" w:cs="Times New Roman"/>
-        </w:rPr>
-      </w:pPr>
-      <w:proofErr w:type="gramStart"/>
-      <w:r>
-        <w:rPr>
-          <w:rFonts w:ascii="Arial" w:eastAsia="Times New Roman" w:hAnsi="Arial" w:cs="Arial"/>
-          <w:color w:val="000000"/>
-          <w:sz w:val="22"/>
-          <w:szCs w:val="22"/>
-        </w:rPr>
-        <w:t>1.2.3.7  The</w:t>
-      </w:r>
-      <w:proofErr w:type="gramEnd"/>
-      <w:r>
-        <w:rPr>
-          <w:rFonts w:ascii="Arial" w:eastAsia="Times New Roman" w:hAnsi="Arial" w:cs="Arial"/>
-          <w:color w:val="000000"/>
-          <w:sz w:val="22"/>
-          <w:szCs w:val="22"/>
-        </w:rPr>
-        <w:t xml:space="preserve"> </w:t>
-      </w:r>
-      <w:proofErr w:type="spellStart"/>
-      <w:r>
-        <w:rPr>
-          <w:rFonts w:ascii="Arial" w:eastAsia="Times New Roman" w:hAnsi="Arial" w:cs="Arial"/>
-          <w:color w:val="000000"/>
-          <w:sz w:val="22"/>
-          <w:szCs w:val="22"/>
-        </w:rPr>
-        <w:t>databse</w:t>
-      </w:r>
-      <w:proofErr w:type="spellEnd"/>
-      <w:r>
-        <w:rPr>
-          <w:rFonts w:ascii="Arial" w:eastAsia="Times New Roman" w:hAnsi="Arial" w:cs="Arial"/>
-          <w:color w:val="000000"/>
-          <w:sz w:val="22"/>
-          <w:szCs w:val="22"/>
-        </w:rPr>
-        <w:t xml:space="preserve"> shall be available 95% of the time</w:t>
-      </w:r>
-    </w:p>
-    <w:p>
-      <w:pPr>
-        <w:spacing w:after="240"/>
-        <w:rPr>
-          <w:rFonts w:ascii="Times New Roman" w:eastAsia="Times New Roman" w:hAnsi="Times New Roman" w:cs="Times New Roman"/>
-        </w:rPr>
-      </w:pPr>
-      <w:r>
-        <w:rPr>
-          <w:rFonts w:ascii="Times New Roman" w:eastAsia="Times New Roman" w:hAnsi="Times New Roman" w:cs="Times New Roman"/>
-        </w:rPr>
-        <w:br/>
-      </w:r>
-    </w:p>
-    <w:p>
-      <w:pPr>
-        <w:rPr>
-          <w:rFonts w:ascii="Arial" w:eastAsia="Times New Roman" w:hAnsi="Arial" w:cs="Arial"/>
-          <w:color w:val="000000"/>
-          <w:sz w:val="22"/>
-          <w:szCs w:val="22"/>
-        </w:rPr>
-      </w:pPr>
-      <w:r>
-        <w:rPr>
-          <w:rFonts w:ascii="Arial" w:eastAsia="Times New Roman" w:hAnsi="Arial" w:cs="Arial"/>
-          <w:b/>
-          <w:bCs/>
-          <w:color w:val="000000"/>
-          <w:sz w:val="22"/>
-          <w:szCs w:val="22"/>
-        </w:rPr>
-        <w:t>1.3</w:t>
-      </w:r>
-      <w:r>
-        <w:rPr>
-          <w:rFonts w:ascii="Arial" w:eastAsia="Times New Roman" w:hAnsi="Arial" w:cs="Arial"/>
-          <w:color w:val="000000"/>
-          <w:sz w:val="22"/>
-          <w:szCs w:val="22"/>
-        </w:rPr>
-        <w:t xml:space="preserve"> </w:t>
-      </w:r>
       <w:r>
         <w:rPr>
           <w:rFonts w:ascii="Arial" w:eastAsia="Times New Roman" w:hAnsi="Arial" w:cs="Arial"/>
@@ -1021,8 +775,6 @@
         </w:rPr>
         <w:t xml:space="preserve">Project Description: As stated our project will revolve around a basic car dealership database. The data will most likely flow as show below. We will be started with a build of car purchases and may expand to services based on how long it takes us to design the schema. </w:t>
       </w:r>
-      <w:bookmarkStart w:id="0" w:name="_GoBack"/>
-      <w:bookmarkEnd w:id="0"/>
     </w:p>
     <w:p>
       <w:pPr>
@@ -1594,7 +1346,7 @@
 </file>
 
 <file path=word/numbering.xml><?xml version="1.0" encoding="utf-8"?>
-<w:numbering xmlns:wpc="http://schemas.microsoft.com/office/word/2010/wordprocessingCanvas" xmlns:cx="http://schemas.microsoft.com/office/drawing/2014/chartex" xmlns:cx1="http://schemas.microsoft.com/office/drawing/2015/9/8/chartex" xmlns:cx2="http://schemas.microsoft.com/office/drawing/2015/10/21/chartex" xmlns:cx3="http://schemas.microsoft.com/office/drawing/2016/5/9/chartex" xmlns:cx4="http://schemas.microsoft.com/office/drawing/2016/5/10/chartex" xmlns:cx5="http://schemas.microsoft.com/office/drawing/2016/5/11/chartex" xmlns:cx6="http://schemas.microsoft.com/office/drawing/2016/5/12/chartex" xmlns:cx7="http://schemas.microsoft.com/office/drawing/2016/5/13/chartex" xmlns:cx8="http://schemas.microsoft.com/office/drawing/2016/5/14/chartex" xmlns:mc="http://schemas.openxmlformats.org/markup-compatibility/2006" xmlns:aink="http://schemas.microsoft.com/office/drawing/2016/ink" xmlns:am3d="http://schemas.microsoft.com/office/drawing/2017/model3d" xmlns:o="urn:schemas-microsoft-com:office:office" xmlns:r="http://schemas.openxmlformats.org/officeDocument/2006/relationships" xmlns:m="http://schemas.openxmlformats.org/officeDocument/2006/math" xmlns:v="urn:schemas-microsoft-com:vml" xmlns:wp14="http://schemas.microsoft.com/office/word/2010/wordprocessingDrawing" xmlns:wp="http://schemas.openxmlformats.org/drawingml/2006/wordprocessingDrawing" xmlns:w10="urn:schemas-microsoft-com:office:word" xmlns:w="http://schemas.openxmlformats.org/wordprocessingml/2006/main" xmlns:w14="http://schemas.microsoft.com/office/word/2010/wordml" xmlns:w15="http://schemas.microsoft.com/office/word/2012/wordml" xmlns:w16cid="http://schemas.microsoft.com/office/word/2016/wordml/cid" xmlns:w16se="http://schemas.microsoft.com/office/word/2015/wordml/symex" xmlns:wpg="http://schemas.microsoft.com/office/word/2010/wordprocessingGroup" xmlns:wpi="http://schemas.microsoft.com/office/word/2010/wordprocessingInk" xmlns:wne="http://schemas.microsoft.com/office/word/2006/wordml" xmlns:wps="http://schemas.microsoft.com/office/word/2010/wordprocessingShape" mc:Ignorable="w14 w15 w16se w16cid wp14">
+<w:numbering xmlns:wpc="http://schemas.microsoft.com/office/word/2010/wordprocessingCanvas" xmlns:cx="http://schemas.microsoft.com/office/drawing/2014/chartex" xmlns:cx1="http://schemas.microsoft.com/office/drawing/2015/9/8/chartex" xmlns:cx2="http://schemas.microsoft.com/office/drawing/2015/10/21/chartex" xmlns:cx3="http://schemas.microsoft.com/office/drawing/2016/5/9/chartex" xmlns:cx4="http://schemas.microsoft.com/office/drawing/2016/5/10/chartex" xmlns:cx5="http://schemas.microsoft.com/office/drawing/2016/5/11/chartex" xmlns:cx6="http://schemas.microsoft.com/office/drawing/2016/5/12/chartex" xmlns:cx7="http://schemas.microsoft.com/office/drawing/2016/5/13/chartex" xmlns:cx8="http://schemas.microsoft.com/office/drawing/2016/5/14/chartex" xmlns:mc="http://schemas.openxmlformats.org/markup-compatibility/2006" xmlns:aink="http://schemas.microsoft.com/office/drawing/2016/ink" xmlns:am3d="http://schemas.microsoft.com/office/drawing/2017/model3d" xmlns:o="urn:schemas-microsoft-com:office:office" xmlns:r="http://schemas.openxmlformats.org/officeDocument/2006/relationships" xmlns:m="http://schemas.openxmlformats.org/officeDocument/2006/math" xmlns:v="urn:schemas-microsoft-com:vml" xmlns:wp14="http://schemas.microsoft.com/office/word/2010/wordprocessingDrawing" xmlns:wp="http://schemas.openxmlformats.org/drawingml/2006/wordprocessingDrawing" xmlns:w10="urn:schemas-microsoft-com:office:word" xmlns:w="http://schemas.openxmlformats.org/wordprocessingml/2006/main" xmlns:w14="http://schemas.microsoft.com/office/word/2010/wordml" xmlns:w15="http://schemas.microsoft.com/office/word/2012/wordml" xmlns:w16cex="http://schemas.microsoft.com/office/word/2018/wordml/cex" xmlns:w16cid="http://schemas.microsoft.com/office/word/2016/wordml/cid" xmlns:w16="http://schemas.microsoft.com/office/word/2018/wordml" xmlns:w16se="http://schemas.microsoft.com/office/word/2015/wordml/symex" xmlns:wpg="http://schemas.microsoft.com/office/word/2010/wordprocessingGroup" xmlns:wpi="http://schemas.microsoft.com/office/word/2010/wordprocessingInk" xmlns:wne="http://schemas.microsoft.com/office/word/2006/wordml" xmlns:wps="http://schemas.microsoft.com/office/word/2010/wordprocessingShape" mc:Ignorable="w14 w15 w16se w16cid w16 w16cex wp14">
   <w:abstractNum w:abstractNumId="0" w15:restartNumberingAfterBreak="0">
     <w:nsid w:val="6A8B3652"/>
     <w:multiLevelType w:val="multilevel"/>
@@ -1751,7 +1503,7 @@
 </file>
 
 <file path=word/styles.xml><?xml version="1.0" encoding="utf-8"?>
-<w:styles xmlns:mc="http://schemas.openxmlformats.org/markup-compatibility/2006" xmlns:r="http://schemas.openxmlformats.org/officeDocument/2006/relationships" xmlns:w="http://schemas.openxmlformats.org/wordprocessingml/2006/main" xmlns:w14="http://schemas.microsoft.com/office/word/2010/wordml" xmlns:w15="http://schemas.microsoft.com/office/word/2012/wordml" xmlns:w16cid="http://schemas.microsoft.com/office/word/2016/wordml/cid" xmlns:w16se="http://schemas.microsoft.com/office/word/2015/wordml/symex" mc:Ignorable="w14 w15 w16se w16cid">
+<w:styles xmlns:mc="http://schemas.openxmlformats.org/markup-compatibility/2006" xmlns:r="http://schemas.openxmlformats.org/officeDocument/2006/relationships" xmlns:w="http://schemas.openxmlformats.org/wordprocessingml/2006/main" xmlns:w14="http://schemas.microsoft.com/office/word/2010/wordml" xmlns:w15="http://schemas.microsoft.com/office/word/2012/wordml" xmlns:w16cex="http://schemas.microsoft.com/office/word/2018/wordml/cex" xmlns:w16cid="http://schemas.microsoft.com/office/word/2016/wordml/cid" xmlns:w16="http://schemas.microsoft.com/office/word/2018/wordml" xmlns:w16se="http://schemas.microsoft.com/office/word/2015/wordml/symex" mc:Ignorable="w14 w15 w16se w16cid w16 w16cex">
   <w:docDefaults>
     <w:rPrDefault>
       <w:rPr>
@@ -1763,7 +1515,7 @@
     </w:rPrDefault>
     <w:pPrDefault/>
   </w:docDefaults>
-  <w:latentStyles w:defLockedState="0" w:defUIPriority="99" w:defSemiHidden="0" w:defUnhideWhenUsed="0" w:defQFormat="0" w:count="375">
+  <w:latentStyles w:defLockedState="0" w:defUIPriority="99" w:defSemiHidden="0" w:defUnhideWhenUsed="0" w:defQFormat="0" w:count="376">
     <w:lsdException w:name="Normal" w:uiPriority="0" w:qFormat="1"/>
     <w:lsdException w:name="heading 1" w:uiPriority="9" w:qFormat="1"/>
     <w:lsdException w:name="heading 2" w:semiHidden="1" w:uiPriority="9" w:unhideWhenUsed="1" w:qFormat="1"/>
@@ -1869,7 +1621,6 @@
     <w:lsdException w:name="HTML Sample" w:semiHidden="1" w:unhideWhenUsed="1"/>
     <w:lsdException w:name="HTML Typewriter" w:semiHidden="1" w:unhideWhenUsed="1"/>
     <w:lsdException w:name="HTML Variable" w:semiHidden="1" w:unhideWhenUsed="1"/>
-    <w:lsdException w:name="Normal Table" w:semiHidden="1" w:unhideWhenUsed="1"/>
     <w:lsdException w:name="annotation subject" w:semiHidden="1" w:unhideWhenUsed="1"/>
     <w:lsdException w:name="No List" w:semiHidden="1" w:unhideWhenUsed="1"/>
     <w:lsdException w:name="Outline List 1" w:semiHidden="1" w:unhideWhenUsed="1"/>
@@ -1916,10 +1667,8 @@
     <w:lsdException w:name="Table Subtle 2" w:semiHidden="1" w:unhideWhenUsed="1"/>
     <w:lsdException w:name="Table Web 1" w:semiHidden="1" w:unhideWhenUsed="1"/>
     <w:lsdException w:name="Table Web 2" w:semiHidden="1" w:unhideWhenUsed="1"/>
-    <w:lsdException w:name="Table Web 3" w:semiHidden="1" w:unhideWhenUsed="1"/>
     <w:lsdException w:name="Balloon Text" w:semiHidden="1" w:unhideWhenUsed="1"/>
     <w:lsdException w:name="Table Grid" w:uiPriority="39"/>
-    <w:lsdException w:name="Table Theme" w:semiHidden="1" w:unhideWhenUsed="1"/>
     <w:lsdException w:name="Placeholder Text" w:semiHidden="1"/>
     <w:lsdException w:name="No Spacing" w:uiPriority="1" w:qFormat="1"/>
     <w:lsdException w:name="Light Shading" w:uiPriority="60"/>
@@ -2137,6 +1886,7 @@
     <w:lsdException w:name="List Table 7 Colorful Accent 6" w:uiPriority="52"/>
     <w:lsdException w:name="Mention" w:semiHidden="1" w:unhideWhenUsed="1"/>
     <w:lsdException w:name="Smart Hyperlink" w:semiHidden="1" w:unhideWhenUsed="1"/>
+    <w:lsdException w:name="Smart Link" w:semiHidden="1" w:unhideWhenUsed="1"/>
   </w:latentStyles>
   <w:style w:type="paragraph" w:default="1" w:styleId="Normal">
     <w:name w:val="Normal"/>

</xml_diff>